<commit_message>
added JWT wireup on register
</commit_message>
<xml_diff>
--- a/JWTAuthentication.docx
+++ b/JWTAuthentication.docx
@@ -75,23 +75,7 @@
           <w:sz w:val="24"/>
           <w:szCs w:val="24"/>
         </w:rPr>
-        <w:t xml:space="preserve">How JWT is wired up in </w:t>
-      </w:r>
-      <w:proofErr w:type="spellStart"/>
-      <w:r>
-        <w:rPr>
-          <w:sz w:val="24"/>
-          <w:szCs w:val="24"/>
-        </w:rPr>
-        <w:t>MernStackProject</w:t>
-      </w:r>
-      <w:proofErr w:type="spellEnd"/>
-      <w:r>
-        <w:rPr>
-          <w:sz w:val="24"/>
-          <w:szCs w:val="24"/>
-        </w:rPr>
-        <w:t xml:space="preserve"> 2022</w:t>
+        <w:t>How JWT is wired up in MernStackProject 2022</w:t>
       </w:r>
       <w:r>
         <w:rPr>
@@ -115,6 +99,29 @@
           <w:szCs w:val="24"/>
         </w:rPr>
         <w:t>: Bypassing the HEADERS ARE ALREADY SENT error in the console [ERR_HTTP_HEADERS_SENT]</w:t>
+      </w:r>
+      <w:r>
+        <w:rPr>
+          <w:sz w:val="24"/>
+          <w:szCs w:val="24"/>
+        </w:rPr>
+        <w:br/>
+      </w:r>
+      <w:r>
+        <w:rPr>
+          <w:b/>
+          <w:bCs/>
+          <w:sz w:val="24"/>
+          <w:szCs w:val="24"/>
+        </w:rPr>
+        <w:t>Tip</w:t>
+      </w:r>
+      <w:r>
+        <w:rPr>
+          <w:sz w:val="24"/>
+          <w:szCs w:val="24"/>
+        </w:rPr>
+        <w:t>: Working with the Javascript Local Storage object (its changed a lot)</w:t>
       </w:r>
       <w:r>
         <w:rPr>
@@ -162,39 +169,7 @@
           <w:szCs w:val="24"/>
         </w:rPr>
         <w:br/>
-        <w:t xml:space="preserve">This happens whenever you have a function that has </w:t>
-      </w:r>
-      <w:proofErr w:type="spellStart"/>
-      <w:r>
-        <w:rPr>
-          <w:sz w:val="24"/>
-          <w:szCs w:val="24"/>
-        </w:rPr>
-        <w:t>res.status</w:t>
-      </w:r>
-      <w:proofErr w:type="spellEnd"/>
-      <w:r>
-        <w:rPr>
-          <w:sz w:val="24"/>
-          <w:szCs w:val="24"/>
-        </w:rPr>
-        <w:t xml:space="preserve"> more than once. The way to fix this is to place a return statement on at least one </w:t>
-      </w:r>
-      <w:proofErr w:type="spellStart"/>
-      <w:r>
-        <w:rPr>
-          <w:sz w:val="24"/>
-          <w:szCs w:val="24"/>
-        </w:rPr>
-        <w:t>res.status</w:t>
-      </w:r>
-      <w:proofErr w:type="spellEnd"/>
-      <w:r>
-        <w:rPr>
-          <w:sz w:val="24"/>
-          <w:szCs w:val="24"/>
-        </w:rPr>
-        <w:t>:</w:t>
+        <w:t>This happens whenever you have a function that has res.status more than once. The way to fix this is to place a return statement on at least one res.status:</w:t>
       </w:r>
       <w:r>
         <w:rPr>
@@ -284,23 +259,7 @@
           <w:sz w:val="24"/>
           <w:szCs w:val="24"/>
         </w:rPr>
-        <w:t xml:space="preserve">How JWT is wired up in </w:t>
-      </w:r>
-      <w:proofErr w:type="spellStart"/>
-      <w:r>
-        <w:rPr>
-          <w:sz w:val="24"/>
-          <w:szCs w:val="24"/>
-        </w:rPr>
-        <w:t>MernStackProject</w:t>
-      </w:r>
-      <w:proofErr w:type="spellEnd"/>
-      <w:r>
-        <w:rPr>
-          <w:sz w:val="24"/>
-          <w:szCs w:val="24"/>
-        </w:rPr>
-        <w:t xml:space="preserve"> 2022</w:t>
+        <w:t>How JWT is wired up in MernStackProject 2022</w:t>
       </w:r>
       <w:r>
         <w:rPr>
@@ -324,7 +283,6 @@
         </w:rPr>
         <w:br/>
       </w:r>
-      <w:proofErr w:type="spellStart"/>
       <w:r>
         <w:rPr>
           <w:b/>
@@ -332,49 +290,8 @@
           <w:sz w:val="24"/>
           <w:szCs w:val="24"/>
         </w:rPr>
-        <w:t>npm</w:t>
-      </w:r>
-      <w:proofErr w:type="spellEnd"/>
-      <w:r>
-        <w:rPr>
-          <w:b/>
-          <w:bCs/>
-          <w:sz w:val="24"/>
-          <w:szCs w:val="24"/>
-        </w:rPr>
-        <w:t xml:space="preserve"> </w:t>
-      </w:r>
-      <w:proofErr w:type="spellStart"/>
-      <w:r>
-        <w:rPr>
-          <w:b/>
-          <w:bCs/>
-          <w:sz w:val="24"/>
-          <w:szCs w:val="24"/>
-        </w:rPr>
-        <w:t>i</w:t>
-      </w:r>
-      <w:proofErr w:type="spellEnd"/>
-      <w:r>
-        <w:rPr>
-          <w:b/>
-          <w:bCs/>
-          <w:sz w:val="24"/>
-          <w:szCs w:val="24"/>
-        </w:rPr>
-        <w:t xml:space="preserve"> </w:t>
-      </w:r>
-      <w:proofErr w:type="spellStart"/>
-      <w:r>
-        <w:rPr>
-          <w:b/>
-          <w:bCs/>
-          <w:sz w:val="24"/>
-          <w:szCs w:val="24"/>
-        </w:rPr>
-        <w:t>jsonwebtoken</w:t>
-      </w:r>
-      <w:proofErr w:type="spellEnd"/>
+        <w:t>npm i jsonwebtoken</w:t>
+      </w:r>
       <w:r>
         <w:rPr>
           <w:sz w:val="24"/>
@@ -409,7 +326,6 @@
         </w:rPr>
         <w:br/>
       </w:r>
-      <w:proofErr w:type="spellStart"/>
       <w:r>
         <w:rPr>
           <w:b/>
@@ -417,49 +333,8 @@
           <w:sz w:val="24"/>
           <w:szCs w:val="24"/>
         </w:rPr>
-        <w:t>npm</w:t>
-      </w:r>
-      <w:proofErr w:type="spellEnd"/>
-      <w:r>
-        <w:rPr>
-          <w:b/>
-          <w:bCs/>
-          <w:sz w:val="24"/>
-          <w:szCs w:val="24"/>
-        </w:rPr>
-        <w:t xml:space="preserve"> </w:t>
-      </w:r>
-      <w:proofErr w:type="spellStart"/>
-      <w:r>
-        <w:rPr>
-          <w:b/>
-          <w:bCs/>
-          <w:sz w:val="24"/>
-          <w:szCs w:val="24"/>
-        </w:rPr>
-        <w:t>i</w:t>
-      </w:r>
-      <w:proofErr w:type="spellEnd"/>
-      <w:r>
-        <w:rPr>
-          <w:b/>
-          <w:bCs/>
-          <w:sz w:val="24"/>
-          <w:szCs w:val="24"/>
-        </w:rPr>
-        <w:t xml:space="preserve"> </w:t>
-      </w:r>
-      <w:proofErr w:type="spellStart"/>
-      <w:r>
-        <w:rPr>
-          <w:b/>
-          <w:bCs/>
-          <w:sz w:val="24"/>
-          <w:szCs w:val="24"/>
-        </w:rPr>
-        <w:t>bcryptjs</w:t>
-      </w:r>
-      <w:proofErr w:type="spellEnd"/>
+        <w:t>npm i bcryptjs</w:t>
+      </w:r>
       <w:r>
         <w:rPr>
           <w:sz w:val="24"/>
@@ -616,23 +491,7 @@
           <w:szCs w:val="24"/>
         </w:rPr>
         <w:br/>
-        <w:t xml:space="preserve">Using the user model in models – This is our </w:t>
-      </w:r>
-      <w:proofErr w:type="spellStart"/>
-      <w:r>
-        <w:rPr>
-          <w:sz w:val="24"/>
-          <w:szCs w:val="24"/>
-        </w:rPr>
-        <w:t>userschema</w:t>
-      </w:r>
-      <w:proofErr w:type="spellEnd"/>
-      <w:r>
-        <w:rPr>
-          <w:sz w:val="24"/>
-          <w:szCs w:val="24"/>
-        </w:rPr>
-        <w:t xml:space="preserve"> that we will use to send data over to our database once that person registers from the </w:t>
+        <w:t xml:space="preserve">Using the user model in models – This is our userschema that we will use to send data over to our database once that person registers from the </w:t>
       </w:r>
       <w:r>
         <w:rPr>
@@ -806,23 +665,7 @@
           <w:szCs w:val="24"/>
         </w:rPr>
         <w:br/>
-        <w:t>/routes/</w:t>
-      </w:r>
-      <w:proofErr w:type="spellStart"/>
-      <w:r>
-        <w:rPr>
-          <w:sz w:val="24"/>
-          <w:szCs w:val="24"/>
-        </w:rPr>
-        <w:t>api</w:t>
-      </w:r>
-      <w:proofErr w:type="spellEnd"/>
-      <w:r>
-        <w:rPr>
-          <w:sz w:val="24"/>
-          <w:szCs w:val="24"/>
-        </w:rPr>
-        <w:t>/users.js</w:t>
+        <w:t>/routes/api/users.js</w:t>
       </w:r>
       <w:r>
         <w:rPr>
@@ -838,17 +681,8 @@
           <w:szCs w:val="24"/>
         </w:rPr>
         <w:br/>
-        <w:t xml:space="preserve">Takes in the user credentials: </w:t>
-      </w:r>
-      <w:proofErr w:type="spellStart"/>
-      <w:r>
-        <w:rPr>
-          <w:sz w:val="24"/>
-          <w:szCs w:val="24"/>
-        </w:rPr>
-        <w:t>Name,Email,Password</w:t>
-      </w:r>
-      <w:proofErr w:type="spellEnd"/>
+        <w:t>Takes in the user credentials: Name,Email,Password</w:t>
+      </w:r>
       <w:r>
         <w:rPr>
           <w:sz w:val="24"/>
@@ -1298,17 +1132,7 @@
           <w:sz w:val="18"/>
           <w:szCs w:val="18"/>
         </w:rPr>
-        <w:t>"</w:t>
-      </w:r>
-      <w:proofErr w:type="spellStart"/>
-      <w:r>
-        <w:rPr>
-          <w:rFonts w:ascii="Courier New" w:eastAsia="Times New Roman" w:hAnsi="Courier New" w:cs="Courier New"/>
-          <w:color w:val="A31515"/>
-          <w:sz w:val="18"/>
-          <w:szCs w:val="18"/>
-        </w:rPr>
-        <w:t>name"</w:t>
+        <w:t>"name"</w:t>
       </w:r>
       <w:r>
         <w:rPr>
@@ -1326,17 +1150,7 @@
           <w:sz w:val="18"/>
           <w:szCs w:val="18"/>
         </w:rPr>
-        <w:t>"Lionel</w:t>
-      </w:r>
-      <w:proofErr w:type="spellEnd"/>
-      <w:r>
-        <w:rPr>
-          <w:rFonts w:ascii="Courier New" w:eastAsia="Times New Roman" w:hAnsi="Courier New" w:cs="Courier New"/>
-          <w:color w:val="0451A5"/>
-          <w:sz w:val="18"/>
-          <w:szCs w:val="18"/>
-        </w:rPr>
-        <w:t> Jones"</w:t>
+        <w:t>"Lionel Jones"</w:t>
       </w:r>
       <w:r>
         <w:rPr>
@@ -1508,23 +1322,7 @@
           <w:sz w:val="24"/>
           <w:szCs w:val="24"/>
         </w:rPr>
-        <w:t xml:space="preserve">The response will be the </w:t>
-      </w:r>
-      <w:proofErr w:type="spellStart"/>
-      <w:r>
-        <w:rPr>
-          <w:sz w:val="24"/>
-          <w:szCs w:val="24"/>
-        </w:rPr>
-        <w:t>jwt</w:t>
-      </w:r>
-      <w:proofErr w:type="spellEnd"/>
-      <w:r>
-        <w:rPr>
-          <w:sz w:val="24"/>
-          <w:szCs w:val="24"/>
-        </w:rPr>
-        <w:t xml:space="preserve"> token</w:t>
+        <w:t>The response will be the jwt token</w:t>
       </w:r>
       <w:r>
         <w:rPr>
@@ -1876,23 +1674,7 @@
           <w:szCs w:val="24"/>
         </w:rPr>
         <w:br/>
-        <w:t>Then (remember this code in /</w:t>
-      </w:r>
-      <w:proofErr w:type="spellStart"/>
-      <w:r>
-        <w:rPr>
-          <w:sz w:val="24"/>
-          <w:szCs w:val="24"/>
-        </w:rPr>
-        <w:t>api</w:t>
-      </w:r>
-      <w:proofErr w:type="spellEnd"/>
-      <w:r>
-        <w:rPr>
-          <w:sz w:val="24"/>
-          <w:szCs w:val="24"/>
-        </w:rPr>
-        <w:t>/users -&gt; register user):</w:t>
+        <w:t>Then (remember this code in /api/users -&gt; register user):</w:t>
       </w:r>
       <w:r>
         <w:rPr>
@@ -2010,78 +1792,15 @@
           <w:szCs w:val="24"/>
         </w:rPr>
         <w:br/>
-        <w:t xml:space="preserve">That user object is stored in </w:t>
-      </w:r>
-      <w:proofErr w:type="spellStart"/>
-      <w:r>
-        <w:rPr>
-          <w:sz w:val="24"/>
-          <w:szCs w:val="24"/>
-        </w:rPr>
-        <w:t>jwt’s</w:t>
-      </w:r>
-      <w:proofErr w:type="spellEnd"/>
-      <w:r>
-        <w:rPr>
-          <w:sz w:val="24"/>
-          <w:szCs w:val="24"/>
-        </w:rPr>
-        <w:t xml:space="preserve"> database and we retrieve the user object:</w:t>
-      </w:r>
-      <w:r>
-        <w:rPr>
-          <w:sz w:val="24"/>
-          <w:szCs w:val="24"/>
-        </w:rPr>
-        <w:br/>
-      </w:r>
-      <w:proofErr w:type="spellStart"/>
-      <w:r>
-        <w:rPr>
-          <w:sz w:val="24"/>
-          <w:szCs w:val="24"/>
-        </w:rPr>
-        <w:t>req.user</w:t>
-      </w:r>
-      <w:proofErr w:type="spellEnd"/>
-      <w:r>
-        <w:rPr>
-          <w:sz w:val="24"/>
-          <w:szCs w:val="24"/>
-        </w:rPr>
-        <w:t xml:space="preserve"> = </w:t>
-      </w:r>
-      <w:proofErr w:type="spellStart"/>
-      <w:r>
-        <w:rPr>
-          <w:sz w:val="24"/>
-          <w:szCs w:val="24"/>
-        </w:rPr>
-        <w:t>decoded.user</w:t>
-      </w:r>
-      <w:proofErr w:type="spellEnd"/>
-      <w:r>
-        <w:rPr>
-          <w:sz w:val="24"/>
-          <w:szCs w:val="24"/>
-        </w:rPr>
-        <w:t xml:space="preserve">. WE WILL BE USING THE </w:t>
-      </w:r>
-      <w:proofErr w:type="spellStart"/>
-      <w:r>
-        <w:rPr>
-          <w:sz w:val="24"/>
-          <w:szCs w:val="24"/>
-        </w:rPr>
-        <w:t>id:user.id</w:t>
-      </w:r>
-      <w:proofErr w:type="spellEnd"/>
-      <w:r>
-        <w:rPr>
-          <w:sz w:val="24"/>
-          <w:szCs w:val="24"/>
-        </w:rPr>
-        <w:t xml:space="preserve"> ALL OVER OUR CODE WHEN WE ACCESS OUR PROTECTED ROUTES (ROUTES THAT REQUIRE AUTHENTICATION)</w:t>
+        <w:t>That user object is stored in jwt’s database and we retrieve the user object:</w:t>
+      </w:r>
+      <w:r>
+        <w:rPr>
+          <w:sz w:val="24"/>
+          <w:szCs w:val="24"/>
+        </w:rPr>
+        <w:br/>
+        <w:t>req.user = decoded.user. WE WILL BE USING THE id:user.id ALL OVER OUR CODE WHEN WE ACCESS OUR PROTECTED ROUTES (ROUTES THAT REQUIRE AUTHENTICATION)</w:t>
       </w:r>
       <w:r>
         <w:rPr>
@@ -2256,14 +1975,7 @@
           <w:sz w:val="24"/>
           <w:szCs w:val="24"/>
         </w:rPr>
-        <w:t xml:space="preserve"> the middleware for protected routes</w:t>
-      </w:r>
-      <w:r>
-        <w:rPr>
-          <w:sz w:val="24"/>
-          <w:szCs w:val="24"/>
-        </w:rPr>
-        <w:t xml:space="preserve">  </w:t>
+        <w:t xml:space="preserve"> the middleware for protected routes  </w:t>
       </w:r>
       <w:r>
         <w:rPr>
@@ -2295,14 +2007,7 @@
           <w:sz w:val="24"/>
           <w:szCs w:val="24"/>
         </w:rPr>
-        <w:t xml:space="preserve">  -- </w:t>
-      </w:r>
-      <w:r>
-        <w:rPr>
-          <w:sz w:val="24"/>
-          <w:szCs w:val="24"/>
-        </w:rPr>
-        <w:t xml:space="preserve">(this is our </w:t>
+        <w:t xml:space="preserve">  -- (this is our </w:t>
       </w:r>
       <w:r>
         <w:rPr>
@@ -2653,23 +2358,7 @@
           <w:sz w:val="24"/>
           <w:szCs w:val="24"/>
         </w:rPr>
-        <w:t>What he is doing with the /</w:t>
-      </w:r>
-      <w:proofErr w:type="spellStart"/>
-      <w:r>
-        <w:rPr>
-          <w:sz w:val="24"/>
-          <w:szCs w:val="24"/>
-        </w:rPr>
-        <w:t>api</w:t>
-      </w:r>
-      <w:proofErr w:type="spellEnd"/>
-      <w:r>
-        <w:rPr>
-          <w:sz w:val="24"/>
-          <w:szCs w:val="24"/>
-        </w:rPr>
-        <w:t>/auth (GET)</w:t>
+        <w:t>What he is doing with the /api/auth (GET)</w:t>
       </w:r>
       <w:r>
         <w:rPr>
@@ -2693,23 +2382,7 @@
           <w:szCs w:val="24"/>
         </w:rPr>
         <w:br/>
-        <w:t xml:space="preserve">If the token is valid (he grabs the token data from the </w:t>
-      </w:r>
-      <w:proofErr w:type="spellStart"/>
-      <w:r>
-        <w:rPr>
-          <w:sz w:val="24"/>
-          <w:szCs w:val="24"/>
-        </w:rPr>
-        <w:t>jwt</w:t>
-      </w:r>
-      <w:proofErr w:type="spellEnd"/>
-      <w:r>
-        <w:rPr>
-          <w:sz w:val="24"/>
-          <w:szCs w:val="24"/>
-        </w:rPr>
-        <w:t xml:space="preserve"> database that we wrote to when we registered)</w:t>
+        <w:t>If the token is valid (he grabs the token data from the jwt database that we wrote to when we registered)</w:t>
       </w:r>
       <w:r>
         <w:rPr>
@@ -2778,27 +2451,7 @@
           <w:sz w:val="48"/>
           <w:szCs w:val="48"/>
         </w:rPr>
-        <w:t>/</w:t>
-      </w:r>
-      <w:proofErr w:type="spellStart"/>
-      <w:r>
-        <w:rPr>
-          <w:b/>
-          <w:bCs/>
-          <w:sz w:val="48"/>
-          <w:szCs w:val="48"/>
-        </w:rPr>
-        <w:t>api</w:t>
-      </w:r>
-      <w:proofErr w:type="spellEnd"/>
-      <w:r>
-        <w:rPr>
-          <w:b/>
-          <w:bCs/>
-          <w:sz w:val="48"/>
-          <w:szCs w:val="48"/>
-        </w:rPr>
-        <w:t>/auth.js</w:t>
+        <w:t>/api/auth.js</w:t>
       </w:r>
       <w:r>
         <w:rPr>
@@ -2899,64 +2552,23 @@
           <w:szCs w:val="24"/>
         </w:rPr>
         <w:br/>
-        <w:t xml:space="preserve">It searches </w:t>
-      </w:r>
-      <w:proofErr w:type="spellStart"/>
-      <w:r>
-        <w:rPr>
-          <w:sz w:val="24"/>
-          <w:szCs w:val="24"/>
-        </w:rPr>
-        <w:t>mongoDB</w:t>
-      </w:r>
-      <w:proofErr w:type="spellEnd"/>
-      <w:r>
-        <w:rPr>
-          <w:sz w:val="24"/>
-          <w:szCs w:val="24"/>
-        </w:rPr>
-        <w:t xml:space="preserve"> by doing a search for a user based on the email field</w:t>
-      </w:r>
-      <w:r>
-        <w:rPr>
-          <w:sz w:val="24"/>
-          <w:szCs w:val="24"/>
-        </w:rPr>
-        <w:br/>
-        <w:t xml:space="preserve">He decrypts the and compares the password sent in with the password stored in mongo </w:t>
-      </w:r>
-      <w:proofErr w:type="spellStart"/>
-      <w:r>
-        <w:rPr>
-          <w:sz w:val="24"/>
-          <w:szCs w:val="24"/>
-        </w:rPr>
-        <w:t>db</w:t>
-      </w:r>
-      <w:proofErr w:type="spellEnd"/>
-      <w:r>
-        <w:rPr>
-          <w:sz w:val="24"/>
-          <w:szCs w:val="24"/>
-        </w:rPr>
-        <w:br/>
-        <w:t xml:space="preserve">If everything is matched  (meaning the email and password is correct), he writes a new token to </w:t>
-      </w:r>
-      <w:proofErr w:type="spellStart"/>
-      <w:r>
-        <w:rPr>
-          <w:sz w:val="24"/>
-          <w:szCs w:val="24"/>
-        </w:rPr>
-        <w:t>jwt</w:t>
-      </w:r>
-      <w:proofErr w:type="spellEnd"/>
-      <w:r>
-        <w:rPr>
-          <w:sz w:val="24"/>
-          <w:szCs w:val="24"/>
-        </w:rPr>
-        <w:t xml:space="preserve"> and returns the a new token.</w:t>
+        <w:t>It searches mongoDB by doing a search for a user based on the email field</w:t>
+      </w:r>
+      <w:r>
+        <w:rPr>
+          <w:sz w:val="24"/>
+          <w:szCs w:val="24"/>
+        </w:rPr>
+        <w:br/>
+        <w:t>He decrypts the and compares the password sent in with the password stored in mongo db</w:t>
+      </w:r>
+      <w:r>
+        <w:rPr>
+          <w:sz w:val="24"/>
+          <w:szCs w:val="24"/>
+        </w:rPr>
+        <w:br/>
+        <w:t>If everything is matched  (meaning the email and password is correct), he writes a new token to jwt and returns the a new token.</w:t>
       </w:r>
       <w:r>
         <w:rPr>
@@ -3125,9 +2737,23 @@
           <w:sz w:val="24"/>
           <w:szCs w:val="24"/>
         </w:rPr>
-        <w:t>/</w:t>
-      </w:r>
-      <w:proofErr w:type="spellStart"/>
+        <w:t>/api/auth</w:t>
+      </w:r>
+      <w:r>
+        <w:rPr>
+          <w:color w:val="FF0000"/>
+          <w:sz w:val="24"/>
+          <w:szCs w:val="24"/>
+        </w:rPr>
+        <w:t xml:space="preserve"> </w:t>
+      </w:r>
+      <w:r>
+        <w:rPr>
+          <w:sz w:val="24"/>
+          <w:szCs w:val="24"/>
+        </w:rPr>
+        <w:t xml:space="preserve">and </w:t>
+      </w:r>
       <w:r>
         <w:rPr>
           <w:b/>
@@ -3136,55 +2762,7 @@
           <w:sz w:val="24"/>
           <w:szCs w:val="24"/>
         </w:rPr>
-        <w:t>api</w:t>
-      </w:r>
-      <w:proofErr w:type="spellEnd"/>
-      <w:r>
-        <w:rPr>
-          <w:b/>
-          <w:bCs/>
-          <w:color w:val="FF0000"/>
-          <w:sz w:val="24"/>
-          <w:szCs w:val="24"/>
-        </w:rPr>
-        <w:t>/auth</w:t>
-      </w:r>
-      <w:r>
-        <w:rPr>
-          <w:color w:val="FF0000"/>
-          <w:sz w:val="24"/>
-          <w:szCs w:val="24"/>
-        </w:rPr>
-        <w:t xml:space="preserve"> </w:t>
-      </w:r>
-      <w:r>
-        <w:rPr>
-          <w:sz w:val="24"/>
-          <w:szCs w:val="24"/>
-        </w:rPr>
-        <w:t xml:space="preserve">and </w:t>
-      </w:r>
-      <w:proofErr w:type="spellStart"/>
-      <w:r>
-        <w:rPr>
-          <w:b/>
-          <w:bCs/>
-          <w:color w:val="FF0000"/>
-          <w:sz w:val="24"/>
-          <w:szCs w:val="24"/>
-        </w:rPr>
-        <w:t>api</w:t>
-      </w:r>
-      <w:proofErr w:type="spellEnd"/>
-      <w:r>
-        <w:rPr>
-          <w:b/>
-          <w:bCs/>
-          <w:color w:val="FF0000"/>
-          <w:sz w:val="24"/>
-          <w:szCs w:val="24"/>
-        </w:rPr>
-        <w:t>/users</w:t>
+        <w:t>api/users</w:t>
       </w:r>
       <w:r>
         <w:rPr>
@@ -3669,6 +3247,10 @@
     <w:p>
       <w:pPr>
         <w:spacing w:after="0"/>
+        <w:rPr>
+          <w:sz w:val="24"/>
+          <w:szCs w:val="24"/>
+        </w:rPr>
       </w:pPr>
       <w:r>
         <w:rPr>
@@ -3754,7 +3336,7 @@
         </w:rPr>
         <w:br/>
       </w:r>
-      <w:hyperlink r:id="rId41" w:history="1">
+      <w:hyperlink r:id="rId41" w:anchor="overview" w:history="1">
         <w:r>
           <w:rPr>
             <w:rStyle w:val="Hyperlink"/>
@@ -3879,6 +3461,1808 @@
           <w:sz w:val="24"/>
           <w:szCs w:val="24"/>
         </w:rPr>
+        <w:t>This submits form data</w:t>
+      </w:r>
+      <w:r>
+        <w:rPr>
+          <w:sz w:val="24"/>
+          <w:szCs w:val="24"/>
+        </w:rPr>
+        <w:br/>
+      </w:r>
+      <w:r>
+        <w:rPr>
+          <w:sz w:val="24"/>
+          <w:szCs w:val="24"/>
+        </w:rPr>
+        <w:lastRenderedPageBreak/>
+        <w:drawing>
+          <wp:inline distT="0" distB="0" distL="0" distR="0" wp14:anchorId="1536EAE6" wp14:editId="28325394">
+            <wp:extent cx="5943600" cy="5162550"/>
+            <wp:effectExtent l="0" t="0" r="0" b="0"/>
+            <wp:docPr id="30" name="Picture 30" descr="Text&#10;&#10;Description automatically generated"/>
+            <wp:cNvGraphicFramePr>
+              <a:graphicFrameLocks xmlns:a="http://schemas.openxmlformats.org/drawingml/2006/main" noChangeAspect="1"/>
+            </wp:cNvGraphicFramePr>
+            <a:graphic xmlns:a="http://schemas.openxmlformats.org/drawingml/2006/main">
+              <a:graphicData uri="http://schemas.openxmlformats.org/drawingml/2006/picture">
+                <pic:pic xmlns:pic="http://schemas.openxmlformats.org/drawingml/2006/picture">
+                  <pic:nvPicPr>
+                    <pic:cNvPr id="30" name="Picture 30" descr="Text&#10;&#10;Description automatically generated"/>
+                    <pic:cNvPicPr/>
+                  </pic:nvPicPr>
+                  <pic:blipFill>
+                    <a:blip r:embed="rId43"/>
+                    <a:stretch>
+                      <a:fillRect/>
+                    </a:stretch>
+                  </pic:blipFill>
+                  <pic:spPr>
+                    <a:xfrm>
+                      <a:off x="0" y="0"/>
+                      <a:ext cx="5943600" cy="5162550"/>
+                    </a:xfrm>
+                    <a:prstGeom prst="rect">
+                      <a:avLst/>
+                    </a:prstGeom>
+                  </pic:spPr>
+                </pic:pic>
+              </a:graphicData>
+            </a:graphic>
+          </wp:inline>
+        </w:drawing>
+      </w:r>
+      <w:r>
+        <w:rPr>
+          <w:sz w:val="24"/>
+          <w:szCs w:val="24"/>
+        </w:rPr>
+        <w:br/>
+      </w:r>
+      <w:r>
+        <w:rPr>
+          <w:sz w:val="24"/>
+          <w:szCs w:val="24"/>
+        </w:rPr>
+        <w:br/>
+        <w:t>To the auth.js action /actions/auth.js -&gt;Register function</w:t>
+      </w:r>
+      <w:r>
+        <w:rPr>
+          <w:sz w:val="24"/>
+          <w:szCs w:val="24"/>
+        </w:rPr>
+        <w:br/>
+      </w:r>
+      <w:r>
+        <w:rPr>
+          <w:sz w:val="24"/>
+          <w:szCs w:val="24"/>
+        </w:rPr>
+        <w:lastRenderedPageBreak/>
+        <w:drawing>
+          <wp:inline distT="0" distB="0" distL="0" distR="0" wp14:anchorId="7FECACC0" wp14:editId="47C607E5">
+            <wp:extent cx="3778102" cy="4142487"/>
+            <wp:effectExtent l="0" t="0" r="0" b="0"/>
+            <wp:docPr id="39" name="Picture 39" descr="Text&#10;&#10;Description automatically generated"/>
+            <wp:cNvGraphicFramePr>
+              <a:graphicFrameLocks xmlns:a="http://schemas.openxmlformats.org/drawingml/2006/main" noChangeAspect="1"/>
+            </wp:cNvGraphicFramePr>
+            <a:graphic xmlns:a="http://schemas.openxmlformats.org/drawingml/2006/main">
+              <a:graphicData uri="http://schemas.openxmlformats.org/drawingml/2006/picture">
+                <pic:pic xmlns:pic="http://schemas.openxmlformats.org/drawingml/2006/picture">
+                  <pic:nvPicPr>
+                    <pic:cNvPr id="39" name="Picture 39" descr="Text&#10;&#10;Description automatically generated"/>
+                    <pic:cNvPicPr/>
+                  </pic:nvPicPr>
+                  <pic:blipFill>
+                    <a:blip r:embed="rId44"/>
+                    <a:stretch>
+                      <a:fillRect/>
+                    </a:stretch>
+                  </pic:blipFill>
+                  <pic:spPr>
+                    <a:xfrm>
+                      <a:off x="0" y="0"/>
+                      <a:ext cx="3783788" cy="4148721"/>
+                    </a:xfrm>
+                    <a:prstGeom prst="rect">
+                      <a:avLst/>
+                    </a:prstGeom>
+                  </pic:spPr>
+                </pic:pic>
+              </a:graphicData>
+            </a:graphic>
+          </wp:inline>
+        </w:drawing>
+      </w:r>
+      <w:r>
+        <w:rPr>
+          <w:sz w:val="24"/>
+          <w:szCs w:val="24"/>
+        </w:rPr>
+        <w:br/>
+      </w:r>
+      <w:r>
+        <w:rPr>
+          <w:sz w:val="24"/>
+          <w:szCs w:val="24"/>
+        </w:rPr>
+        <w:br/>
+        <w:t xml:space="preserve">This will create a user record, and then create a JWT token via the service. </w:t>
+      </w:r>
+      <w:r>
+        <w:rPr>
+          <w:sz w:val="24"/>
+          <w:szCs w:val="24"/>
+        </w:rPr>
+        <w:br/>
+      </w:r>
+      <w:hyperlink r:id="rId45" w:history="1">
+        <w:r>
+          <w:rPr>
+            <w:rStyle w:val="Hyperlink"/>
+            <w:sz w:val="24"/>
+            <w:szCs w:val="24"/>
+          </w:rPr>
+          <w:t>http://localhost:5500/api/users</w:t>
+        </w:r>
+      </w:hyperlink>
+      <w:r>
+        <w:rPr>
+          <w:sz w:val="24"/>
+          <w:szCs w:val="24"/>
+        </w:rPr>
+        <w:br/>
+        <w:t>This function on the service, creates the user record, and also the JWT token</w:t>
+      </w:r>
+      <w:r>
+        <w:rPr>
+          <w:sz w:val="24"/>
+          <w:szCs w:val="24"/>
+        </w:rPr>
+        <w:br/>
+        <w:t xml:space="preserve">Then when it is a success, it calls REDUX via </w:t>
+      </w:r>
+      <w:r>
+        <w:rPr>
+          <w:sz w:val="24"/>
+          <w:szCs w:val="24"/>
+        </w:rPr>
+        <w:br/>
+      </w:r>
+      <w:r>
+        <w:rPr>
+          <w:sz w:val="24"/>
+          <w:szCs w:val="24"/>
+        </w:rPr>
+        <w:drawing>
+          <wp:inline distT="0" distB="0" distL="0" distR="0" wp14:anchorId="53C48DF2" wp14:editId="36866630">
+            <wp:extent cx="4658375" cy="1581371"/>
+            <wp:effectExtent l="0" t="0" r="0" b="0"/>
+            <wp:docPr id="43" name="Picture 43" descr="Text&#10;&#10;Description automatically generated"/>
+            <wp:cNvGraphicFramePr>
+              <a:graphicFrameLocks xmlns:a="http://schemas.openxmlformats.org/drawingml/2006/main" noChangeAspect="1"/>
+            </wp:cNvGraphicFramePr>
+            <a:graphic xmlns:a="http://schemas.openxmlformats.org/drawingml/2006/main">
+              <a:graphicData uri="http://schemas.openxmlformats.org/drawingml/2006/picture">
+                <pic:pic xmlns:pic="http://schemas.openxmlformats.org/drawingml/2006/picture">
+                  <pic:nvPicPr>
+                    <pic:cNvPr id="43" name="Picture 43" descr="Text&#10;&#10;Description automatically generated"/>
+                    <pic:cNvPicPr/>
+                  </pic:nvPicPr>
+                  <pic:blipFill>
+                    <a:blip r:embed="rId46"/>
+                    <a:stretch>
+                      <a:fillRect/>
+                    </a:stretch>
+                  </pic:blipFill>
+                  <pic:spPr>
+                    <a:xfrm>
+                      <a:off x="0" y="0"/>
+                      <a:ext cx="4658375" cy="1581371"/>
+                    </a:xfrm>
+                    <a:prstGeom prst="rect">
+                      <a:avLst/>
+                    </a:prstGeom>
+                  </pic:spPr>
+                </pic:pic>
+              </a:graphicData>
+            </a:graphic>
+          </wp:inline>
+        </w:drawing>
+      </w:r>
+      <w:r>
+        <w:rPr>
+          <w:sz w:val="24"/>
+          <w:szCs w:val="24"/>
+        </w:rPr>
+        <w:br/>
+      </w:r>
+      <w:r>
+        <w:rPr>
+          <w:sz w:val="24"/>
+          <w:szCs w:val="24"/>
+        </w:rPr>
+        <w:br/>
+        <w:t>So when you go to your reducer:</w:t>
+      </w:r>
+      <w:r>
+        <w:rPr>
+          <w:sz w:val="24"/>
+          <w:szCs w:val="24"/>
+        </w:rPr>
+        <w:br/>
+      </w:r>
+      <w:r>
+        <w:rPr>
+          <w:sz w:val="24"/>
+          <w:szCs w:val="24"/>
+        </w:rPr>
+        <w:lastRenderedPageBreak/>
+        <w:drawing>
+          <wp:inline distT="0" distB="0" distL="0" distR="0" wp14:anchorId="59DC6E2D" wp14:editId="621DEE37">
+            <wp:extent cx="3430772" cy="2584808"/>
+            <wp:effectExtent l="0" t="0" r="0" b="6350"/>
+            <wp:docPr id="44" name="Picture 44" descr="Text&#10;&#10;Description automatically generated"/>
+            <wp:cNvGraphicFramePr>
+              <a:graphicFrameLocks xmlns:a="http://schemas.openxmlformats.org/drawingml/2006/main" noChangeAspect="1"/>
+            </wp:cNvGraphicFramePr>
+            <a:graphic xmlns:a="http://schemas.openxmlformats.org/drawingml/2006/main">
+              <a:graphicData uri="http://schemas.openxmlformats.org/drawingml/2006/picture">
+                <pic:pic xmlns:pic="http://schemas.openxmlformats.org/drawingml/2006/picture">
+                  <pic:nvPicPr>
+                    <pic:cNvPr id="44" name="Picture 44" descr="Text&#10;&#10;Description automatically generated"/>
+                    <pic:cNvPicPr/>
+                  </pic:nvPicPr>
+                  <pic:blipFill>
+                    <a:blip r:embed="rId47"/>
+                    <a:stretch>
+                      <a:fillRect/>
+                    </a:stretch>
+                  </pic:blipFill>
+                  <pic:spPr>
+                    <a:xfrm>
+                      <a:off x="0" y="0"/>
+                      <a:ext cx="3434972" cy="2587972"/>
+                    </a:xfrm>
+                    <a:prstGeom prst="rect">
+                      <a:avLst/>
+                    </a:prstGeom>
+                  </pic:spPr>
+                </pic:pic>
+              </a:graphicData>
+            </a:graphic>
+          </wp:inline>
+        </w:drawing>
+      </w:r>
+      <w:r>
+        <w:rPr>
+          <w:sz w:val="24"/>
+          <w:szCs w:val="24"/>
+        </w:rPr>
+        <w:br/>
+      </w:r>
+      <w:r>
+        <w:rPr>
+          <w:sz w:val="24"/>
+          <w:szCs w:val="24"/>
+        </w:rPr>
+        <w:br/>
+        <w:t>That is where it is setting the javascript localstorage with your JWT token</w:t>
+      </w:r>
+      <w:r>
+        <w:rPr>
+          <w:sz w:val="24"/>
+          <w:szCs w:val="24"/>
+        </w:rPr>
+        <w:br/>
+        <w:t>It is also setting the payload (which is the token) as well in state (the /api/users endpoint returns a token as the response)</w:t>
+      </w:r>
+      <w:r>
+        <w:rPr>
+          <w:sz w:val="24"/>
+          <w:szCs w:val="24"/>
+        </w:rPr>
+        <w:br/>
+      </w:r>
+      <w:r>
+        <w:rPr>
+          <w:sz w:val="24"/>
+          <w:szCs w:val="24"/>
+        </w:rPr>
+        <w:drawing>
+          <wp:inline distT="0" distB="0" distL="0" distR="0" wp14:anchorId="7E4DC06A" wp14:editId="149271C7">
+            <wp:extent cx="3142357" cy="3324447"/>
+            <wp:effectExtent l="0" t="0" r="1270" b="0"/>
+            <wp:docPr id="53" name="Picture 53" descr="Text&#10;&#10;Description automatically generated"/>
+            <wp:cNvGraphicFramePr>
+              <a:graphicFrameLocks xmlns:a="http://schemas.openxmlformats.org/drawingml/2006/main" noChangeAspect="1"/>
+            </wp:cNvGraphicFramePr>
+            <a:graphic xmlns:a="http://schemas.openxmlformats.org/drawingml/2006/main">
+              <a:graphicData uri="http://schemas.openxmlformats.org/drawingml/2006/picture">
+                <pic:pic xmlns:pic="http://schemas.openxmlformats.org/drawingml/2006/picture">
+                  <pic:nvPicPr>
+                    <pic:cNvPr id="53" name="Picture 53" descr="Text&#10;&#10;Description automatically generated"/>
+                    <pic:cNvPicPr/>
+                  </pic:nvPicPr>
+                  <pic:blipFill>
+                    <a:blip r:embed="rId48"/>
+                    <a:stretch>
+                      <a:fillRect/>
+                    </a:stretch>
+                  </pic:blipFill>
+                  <pic:spPr>
+                    <a:xfrm>
+                      <a:off x="0" y="0"/>
+                      <a:ext cx="3146271" cy="3328588"/>
+                    </a:xfrm>
+                    <a:prstGeom prst="rect">
+                      <a:avLst/>
+                    </a:prstGeom>
+                  </pic:spPr>
+                </pic:pic>
+              </a:graphicData>
+            </a:graphic>
+          </wp:inline>
+        </w:drawing>
+      </w:r>
+      <w:r>
+        <w:rPr>
+          <w:sz w:val="24"/>
+          <w:szCs w:val="24"/>
+        </w:rPr>
+        <w:br/>
+      </w:r>
+      <w:r>
+        <w:rPr>
+          <w:sz w:val="24"/>
+          <w:szCs w:val="24"/>
+        </w:rPr>
+        <w:br/>
+      </w:r>
+      <w:r>
+        <w:rPr>
+          <w:sz w:val="24"/>
+          <w:szCs w:val="24"/>
+        </w:rPr>
+        <w:br/>
+        <w:t>When this is set,  back in the register function, it calls the loaduser() function</w:t>
+      </w:r>
+      <w:r>
+        <w:rPr>
+          <w:sz w:val="24"/>
+          <w:szCs w:val="24"/>
+        </w:rPr>
+        <w:br/>
+        <w:t>actions/auth.js -&gt; loadUser()</w:t>
+      </w:r>
+      <w:r>
+        <w:rPr>
+          <w:sz w:val="24"/>
+          <w:szCs w:val="24"/>
+        </w:rPr>
+        <w:br/>
+      </w:r>
+      <w:r>
+        <w:rPr>
+          <w:sz w:val="24"/>
+          <w:szCs w:val="24"/>
+        </w:rPr>
+        <w:br/>
+      </w:r>
+      <w:r>
+        <w:rPr>
+          <w:sz w:val="24"/>
+          <w:szCs w:val="24"/>
+        </w:rPr>
+        <w:lastRenderedPageBreak/>
+        <w:drawing>
+          <wp:inline distT="0" distB="0" distL="0" distR="0" wp14:anchorId="7C02AFAA" wp14:editId="0E1A0DDD">
+            <wp:extent cx="5630061" cy="4763165"/>
+            <wp:effectExtent l="0" t="0" r="8890" b="0"/>
+            <wp:docPr id="45" name="Picture 45" descr="Text&#10;&#10;Description automatically generated"/>
+            <wp:cNvGraphicFramePr>
+              <a:graphicFrameLocks xmlns:a="http://schemas.openxmlformats.org/drawingml/2006/main" noChangeAspect="1"/>
+            </wp:cNvGraphicFramePr>
+            <a:graphic xmlns:a="http://schemas.openxmlformats.org/drawingml/2006/main">
+              <a:graphicData uri="http://schemas.openxmlformats.org/drawingml/2006/picture">
+                <pic:pic xmlns:pic="http://schemas.openxmlformats.org/drawingml/2006/picture">
+                  <pic:nvPicPr>
+                    <pic:cNvPr id="45" name="Picture 45" descr="Text&#10;&#10;Description automatically generated"/>
+                    <pic:cNvPicPr/>
+                  </pic:nvPicPr>
+                  <pic:blipFill>
+                    <a:blip r:embed="rId49"/>
+                    <a:stretch>
+                      <a:fillRect/>
+                    </a:stretch>
+                  </pic:blipFill>
+                  <pic:spPr>
+                    <a:xfrm>
+                      <a:off x="0" y="0"/>
+                      <a:ext cx="5630061" cy="4763165"/>
+                    </a:xfrm>
+                    <a:prstGeom prst="rect">
+                      <a:avLst/>
+                    </a:prstGeom>
+                  </pic:spPr>
+                </pic:pic>
+              </a:graphicData>
+            </a:graphic>
+          </wp:inline>
+        </w:drawing>
+      </w:r>
+      <w:r>
+        <w:rPr>
+          <w:sz w:val="24"/>
+          <w:szCs w:val="24"/>
+        </w:rPr>
+        <w:br/>
+      </w:r>
+      <w:r>
+        <w:rPr>
+          <w:sz w:val="24"/>
+          <w:szCs w:val="24"/>
+        </w:rPr>
+        <w:br/>
+      </w:r>
+      <w:r>
+        <w:rPr>
+          <w:sz w:val="24"/>
+          <w:szCs w:val="24"/>
+        </w:rPr>
+        <w:br/>
+      </w:r>
+      <w:r>
+        <w:rPr>
+          <w:sz w:val="24"/>
+          <w:szCs w:val="24"/>
+        </w:rPr>
+        <w:lastRenderedPageBreak/>
+        <w:drawing>
+          <wp:inline distT="0" distB="0" distL="0" distR="0" wp14:anchorId="4E02794D" wp14:editId="3B8BD0AD">
+            <wp:extent cx="3846464" cy="3133060"/>
+            <wp:effectExtent l="0" t="0" r="1905" b="0"/>
+            <wp:docPr id="46" name="Picture 46" descr="Text&#10;&#10;Description automatically generated"/>
+            <wp:cNvGraphicFramePr>
+              <a:graphicFrameLocks xmlns:a="http://schemas.openxmlformats.org/drawingml/2006/main" noChangeAspect="1"/>
+            </wp:cNvGraphicFramePr>
+            <a:graphic xmlns:a="http://schemas.openxmlformats.org/drawingml/2006/main">
+              <a:graphicData uri="http://schemas.openxmlformats.org/drawingml/2006/picture">
+                <pic:pic xmlns:pic="http://schemas.openxmlformats.org/drawingml/2006/picture">
+                  <pic:nvPicPr>
+                    <pic:cNvPr id="46" name="Picture 46" descr="Text&#10;&#10;Description automatically generated"/>
+                    <pic:cNvPicPr/>
+                  </pic:nvPicPr>
+                  <pic:blipFill>
+                    <a:blip r:embed="rId50"/>
+                    <a:stretch>
+                      <a:fillRect/>
+                    </a:stretch>
+                  </pic:blipFill>
+                  <pic:spPr>
+                    <a:xfrm>
+                      <a:off x="0" y="0"/>
+                      <a:ext cx="3854724" cy="3139788"/>
+                    </a:xfrm>
+                    <a:prstGeom prst="rect">
+                      <a:avLst/>
+                    </a:prstGeom>
+                  </pic:spPr>
+                </pic:pic>
+              </a:graphicData>
+            </a:graphic>
+          </wp:inline>
+        </w:drawing>
+      </w:r>
+      <w:r>
+        <w:rPr>
+          <w:sz w:val="24"/>
+          <w:szCs w:val="24"/>
+        </w:rPr>
+        <w:br/>
+      </w:r>
+      <w:r>
+        <w:rPr>
+          <w:sz w:val="24"/>
+          <w:szCs w:val="24"/>
+        </w:rPr>
+        <w:br/>
+      </w:r>
+      <w:r>
+        <w:rPr>
+          <w:sz w:val="24"/>
+          <w:szCs w:val="24"/>
+        </w:rPr>
+        <w:t>This method:</w:t>
+      </w:r>
+      <w:r>
+        <w:rPr>
+          <w:sz w:val="24"/>
+          <w:szCs w:val="24"/>
+        </w:rPr>
+        <w:br/>
+        <w:t>checks local storage for a token, if it exists</w:t>
+      </w:r>
+      <w:r>
+        <w:rPr>
+          <w:sz w:val="24"/>
+          <w:szCs w:val="24"/>
+        </w:rPr>
+        <w:br/>
+        <w:t>It calls the</w:t>
+      </w:r>
+      <w:r>
+        <w:rPr>
+          <w:sz w:val="24"/>
+          <w:szCs w:val="24"/>
+        </w:rPr>
+        <w:t>:</w:t>
+      </w:r>
+      <w:r>
+        <w:rPr>
+          <w:sz w:val="24"/>
+          <w:szCs w:val="24"/>
+        </w:rPr>
+        <w:br/>
+        <w:t>setAuthtoken method</w:t>
+      </w:r>
+      <w:r>
+        <w:rPr>
+          <w:sz w:val="24"/>
+          <w:szCs w:val="24"/>
+        </w:rPr>
+        <w:br/>
+        <w:t>/utils/setAuthToken.js</w:t>
+      </w:r>
+      <w:r>
+        <w:rPr>
+          <w:sz w:val="24"/>
+          <w:szCs w:val="24"/>
+        </w:rPr>
+        <w:br/>
+      </w:r>
+      <w:r>
+        <w:rPr>
+          <w:sz w:val="24"/>
+          <w:szCs w:val="24"/>
+        </w:rPr>
+        <w:drawing>
+          <wp:inline distT="0" distB="0" distL="0" distR="0" wp14:anchorId="337495DC" wp14:editId="380B01F6">
+            <wp:extent cx="5943600" cy="2837180"/>
+            <wp:effectExtent l="0" t="0" r="0" b="1270"/>
+            <wp:docPr id="47" name="Picture 47" descr="Text&#10;&#10;Description automatically generated"/>
+            <wp:cNvGraphicFramePr>
+              <a:graphicFrameLocks xmlns:a="http://schemas.openxmlformats.org/drawingml/2006/main" noChangeAspect="1"/>
+            </wp:cNvGraphicFramePr>
+            <a:graphic xmlns:a="http://schemas.openxmlformats.org/drawingml/2006/main">
+              <a:graphicData uri="http://schemas.openxmlformats.org/drawingml/2006/picture">
+                <pic:pic xmlns:pic="http://schemas.openxmlformats.org/drawingml/2006/picture">
+                  <pic:nvPicPr>
+                    <pic:cNvPr id="47" name="Picture 47" descr="Text&#10;&#10;Description automatically generated"/>
+                    <pic:cNvPicPr/>
+                  </pic:nvPicPr>
+                  <pic:blipFill>
+                    <a:blip r:embed="rId51"/>
+                    <a:stretch>
+                      <a:fillRect/>
+                    </a:stretch>
+                  </pic:blipFill>
+                  <pic:spPr>
+                    <a:xfrm>
+                      <a:off x="0" y="0"/>
+                      <a:ext cx="5943600" cy="2837180"/>
+                    </a:xfrm>
+                    <a:prstGeom prst="rect">
+                      <a:avLst/>
+                    </a:prstGeom>
+                  </pic:spPr>
+                </pic:pic>
+              </a:graphicData>
+            </a:graphic>
+          </wp:inline>
+        </w:drawing>
+      </w:r>
+      <w:r>
+        <w:rPr>
+          <w:sz w:val="24"/>
+          <w:szCs w:val="24"/>
+        </w:rPr>
+        <w:br/>
+      </w:r>
+      <w:r>
+        <w:rPr>
+          <w:sz w:val="24"/>
+          <w:szCs w:val="24"/>
+        </w:rPr>
+        <w:br/>
+        <w:t>The setauthtoken sets the token value on the header via axios</w:t>
+      </w:r>
+      <w:r>
+        <w:rPr>
+          <w:sz w:val="24"/>
+          <w:szCs w:val="24"/>
+        </w:rPr>
+        <w:br/>
+      </w:r>
+      <w:r>
+        <w:rPr>
+          <w:sz w:val="24"/>
+          <w:szCs w:val="24"/>
+        </w:rPr>
+        <w:drawing>
+          <wp:inline distT="0" distB="0" distL="0" distR="0" wp14:anchorId="0CF4F851" wp14:editId="2CE6F845">
+            <wp:extent cx="4610743" cy="600159"/>
+            <wp:effectExtent l="0" t="0" r="0" b="9525"/>
+            <wp:docPr id="48" name="Picture 48" descr="Text&#10;&#10;Description automatically generated"/>
+            <wp:cNvGraphicFramePr>
+              <a:graphicFrameLocks xmlns:a="http://schemas.openxmlformats.org/drawingml/2006/main" noChangeAspect="1"/>
+            </wp:cNvGraphicFramePr>
+            <a:graphic xmlns:a="http://schemas.openxmlformats.org/drawingml/2006/main">
+              <a:graphicData uri="http://schemas.openxmlformats.org/drawingml/2006/picture">
+                <pic:pic xmlns:pic="http://schemas.openxmlformats.org/drawingml/2006/picture">
+                  <pic:nvPicPr>
+                    <pic:cNvPr id="48" name="Picture 48" descr="Text&#10;&#10;Description automatically generated"/>
+                    <pic:cNvPicPr/>
+                  </pic:nvPicPr>
+                  <pic:blipFill>
+                    <a:blip r:embed="rId52"/>
+                    <a:stretch>
+                      <a:fillRect/>
+                    </a:stretch>
+                  </pic:blipFill>
+                  <pic:spPr>
+                    <a:xfrm>
+                      <a:off x="0" y="0"/>
+                      <a:ext cx="4610743" cy="600159"/>
+                    </a:xfrm>
+                    <a:prstGeom prst="rect">
+                      <a:avLst/>
+                    </a:prstGeom>
+                  </pic:spPr>
+                </pic:pic>
+              </a:graphicData>
+            </a:graphic>
+          </wp:inline>
+        </w:drawing>
+      </w:r>
+      <w:r>
+        <w:rPr>
+          <w:sz w:val="24"/>
+          <w:szCs w:val="24"/>
+        </w:rPr>
+        <w:br/>
+      </w:r>
+      <w:r>
+        <w:rPr>
+          <w:sz w:val="24"/>
+          <w:szCs w:val="24"/>
+        </w:rPr>
+        <w:lastRenderedPageBreak/>
+        <w:br/>
+      </w:r>
+      <w:r>
+        <w:rPr>
+          <w:sz w:val="24"/>
+          <w:szCs w:val="24"/>
+        </w:rPr>
+        <w:br/>
+      </w:r>
+      <w:r>
+        <w:rPr>
+          <w:sz w:val="24"/>
+          <w:szCs w:val="24"/>
+        </w:rPr>
+        <w:br/>
+        <w:t>Th</w:t>
+      </w:r>
+      <w:r>
+        <w:rPr>
+          <w:sz w:val="24"/>
+          <w:szCs w:val="24"/>
+        </w:rPr>
+        <w:t>is is needed because the line in loadUser()</w:t>
+      </w:r>
+    </w:p>
+    <w:p>
+      <w:pPr>
+        <w:spacing w:after="0"/>
+        <w:rPr>
+          <w:sz w:val="24"/>
+          <w:szCs w:val="24"/>
+        </w:rPr>
+      </w:pPr>
+      <w:r>
+        <w:rPr>
+          <w:sz w:val="24"/>
+          <w:szCs w:val="24"/>
+        </w:rPr>
+        <w:drawing>
+          <wp:inline distT="0" distB="0" distL="0" distR="0" wp14:anchorId="0751EB0E" wp14:editId="6CB31B99">
+            <wp:extent cx="5106113" cy="3562847"/>
+            <wp:effectExtent l="0" t="0" r="0" b="0"/>
+            <wp:docPr id="49" name="Picture 49" descr="Text&#10;&#10;Description automatically generated"/>
+            <wp:cNvGraphicFramePr>
+              <a:graphicFrameLocks xmlns:a="http://schemas.openxmlformats.org/drawingml/2006/main" noChangeAspect="1"/>
+            </wp:cNvGraphicFramePr>
+            <a:graphic xmlns:a="http://schemas.openxmlformats.org/drawingml/2006/main">
+              <a:graphicData uri="http://schemas.openxmlformats.org/drawingml/2006/picture">
+                <pic:pic xmlns:pic="http://schemas.openxmlformats.org/drawingml/2006/picture">
+                  <pic:nvPicPr>
+                    <pic:cNvPr id="49" name="Picture 49" descr="Text&#10;&#10;Description automatically generated"/>
+                    <pic:cNvPicPr/>
+                  </pic:nvPicPr>
+                  <pic:blipFill>
+                    <a:blip r:embed="rId53"/>
+                    <a:stretch>
+                      <a:fillRect/>
+                    </a:stretch>
+                  </pic:blipFill>
+                  <pic:spPr>
+                    <a:xfrm>
+                      <a:off x="0" y="0"/>
+                      <a:ext cx="5106113" cy="3562847"/>
+                    </a:xfrm>
+                    <a:prstGeom prst="rect">
+                      <a:avLst/>
+                    </a:prstGeom>
+                  </pic:spPr>
+                </pic:pic>
+              </a:graphicData>
+            </a:graphic>
+          </wp:inline>
+        </w:drawing>
+      </w:r>
+      <w:r>
+        <w:rPr>
+          <w:sz w:val="24"/>
+          <w:szCs w:val="24"/>
+        </w:rPr>
+        <w:br/>
+      </w:r>
+      <w:r>
+        <w:rPr>
+          <w:sz w:val="24"/>
+          <w:szCs w:val="24"/>
+        </w:rPr>
+        <w:br/>
+        <w:t>Needs to have header an entry for the token value (which was set by the setAuthToken method</w:t>
+      </w:r>
+      <w:r>
+        <w:rPr>
+          <w:sz w:val="24"/>
+          <w:szCs w:val="24"/>
+        </w:rPr>
+        <w:br/>
+      </w:r>
+      <w:hyperlink r:id="rId54" w:history="1">
+        <w:r>
+          <w:rPr>
+            <w:rStyle w:val="Hyperlink"/>
+            <w:sz w:val="24"/>
+            <w:szCs w:val="24"/>
+          </w:rPr>
+          <w:t>http://localhost:5500/api/auth</w:t>
+        </w:r>
+      </w:hyperlink>
+      <w:r>
+        <w:rPr>
+          <w:sz w:val="24"/>
+          <w:szCs w:val="24"/>
+        </w:rPr>
+        <w:br/>
+      </w:r>
+      <w:r>
+        <w:rPr>
+          <w:sz w:val="24"/>
+          <w:szCs w:val="24"/>
+        </w:rPr>
+        <w:t>This endpoint (has to have a token value when called)</w:t>
+      </w:r>
+      <w:r>
+        <w:rPr>
+          <w:sz w:val="24"/>
+          <w:szCs w:val="24"/>
+        </w:rPr>
+        <w:br/>
+      </w:r>
+      <w:r>
+        <w:rPr>
+          <w:sz w:val="24"/>
+          <w:szCs w:val="24"/>
+        </w:rPr>
+        <w:br/>
+        <w:t>Then when successful, it calls REDUX to DISPATCH USER_LOADED</w:t>
+      </w:r>
+      <w:r>
+        <w:rPr>
+          <w:sz w:val="24"/>
+          <w:szCs w:val="24"/>
+        </w:rPr>
+        <w:br/>
+      </w:r>
+      <w:r>
+        <w:rPr>
+          <w:sz w:val="24"/>
+          <w:szCs w:val="24"/>
+        </w:rPr>
+        <w:drawing>
+          <wp:inline distT="0" distB="0" distL="0" distR="0" wp14:anchorId="1F2DFA6C" wp14:editId="41ECD036">
+            <wp:extent cx="2981741" cy="2476846"/>
+            <wp:effectExtent l="0" t="0" r="0" b="0"/>
+            <wp:docPr id="50" name="Picture 50" descr="Text&#10;&#10;Description automatically generated"/>
+            <wp:cNvGraphicFramePr>
+              <a:graphicFrameLocks xmlns:a="http://schemas.openxmlformats.org/drawingml/2006/main" noChangeAspect="1"/>
+            </wp:cNvGraphicFramePr>
+            <a:graphic xmlns:a="http://schemas.openxmlformats.org/drawingml/2006/main">
+              <a:graphicData uri="http://schemas.openxmlformats.org/drawingml/2006/picture">
+                <pic:pic xmlns:pic="http://schemas.openxmlformats.org/drawingml/2006/picture">
+                  <pic:nvPicPr>
+                    <pic:cNvPr id="50" name="Picture 50" descr="Text&#10;&#10;Description automatically generated"/>
+                    <pic:cNvPicPr/>
+                  </pic:nvPicPr>
+                  <pic:blipFill>
+                    <a:blip r:embed="rId55"/>
+                    <a:stretch>
+                      <a:fillRect/>
+                    </a:stretch>
+                  </pic:blipFill>
+                  <pic:spPr>
+                    <a:xfrm>
+                      <a:off x="0" y="0"/>
+                      <a:ext cx="2981741" cy="2476846"/>
+                    </a:xfrm>
+                    <a:prstGeom prst="rect">
+                      <a:avLst/>
+                    </a:prstGeom>
+                  </pic:spPr>
+                </pic:pic>
+              </a:graphicData>
+            </a:graphic>
+          </wp:inline>
+        </w:drawing>
+      </w:r>
+      <w:r>
+        <w:rPr>
+          <w:sz w:val="24"/>
+          <w:szCs w:val="24"/>
+        </w:rPr>
+        <w:br/>
+      </w:r>
+      <w:r>
+        <w:rPr>
+          <w:sz w:val="24"/>
+          <w:szCs w:val="24"/>
+        </w:rPr>
+        <w:lastRenderedPageBreak/>
+        <w:br/>
+      </w:r>
+      <w:r>
+        <w:rPr>
+          <w:sz w:val="24"/>
+          <w:szCs w:val="24"/>
+        </w:rPr>
+        <w:drawing>
+          <wp:inline distT="0" distB="0" distL="0" distR="0" wp14:anchorId="3826B52A" wp14:editId="430ECD72">
+            <wp:extent cx="5943600" cy="3419475"/>
+            <wp:effectExtent l="0" t="0" r="0" b="9525"/>
+            <wp:docPr id="51" name="Picture 51" descr="Text&#10;&#10;Description automatically generated"/>
+            <wp:cNvGraphicFramePr>
+              <a:graphicFrameLocks xmlns:a="http://schemas.openxmlformats.org/drawingml/2006/main" noChangeAspect="1"/>
+            </wp:cNvGraphicFramePr>
+            <a:graphic xmlns:a="http://schemas.openxmlformats.org/drawingml/2006/main">
+              <a:graphicData uri="http://schemas.openxmlformats.org/drawingml/2006/picture">
+                <pic:pic xmlns:pic="http://schemas.openxmlformats.org/drawingml/2006/picture">
+                  <pic:nvPicPr>
+                    <pic:cNvPr id="51" name="Picture 51" descr="Text&#10;&#10;Description automatically generated"/>
+                    <pic:cNvPicPr/>
+                  </pic:nvPicPr>
+                  <pic:blipFill>
+                    <a:blip r:embed="rId56"/>
+                    <a:stretch>
+                      <a:fillRect/>
+                    </a:stretch>
+                  </pic:blipFill>
+                  <pic:spPr>
+                    <a:xfrm>
+                      <a:off x="0" y="0"/>
+                      <a:ext cx="5943600" cy="3419475"/>
+                    </a:xfrm>
+                    <a:prstGeom prst="rect">
+                      <a:avLst/>
+                    </a:prstGeom>
+                  </pic:spPr>
+                </pic:pic>
+              </a:graphicData>
+            </a:graphic>
+          </wp:inline>
+        </w:drawing>
+      </w:r>
+      <w:r>
+        <w:rPr>
+          <w:sz w:val="24"/>
+          <w:szCs w:val="24"/>
+        </w:rPr>
+        <w:br/>
+      </w:r>
+      <w:r>
+        <w:rPr>
+          <w:sz w:val="24"/>
+          <w:szCs w:val="24"/>
+        </w:rPr>
+        <w:br/>
+        <w:t xml:space="preserve">This set’s our redux’s store’s state property of </w:t>
+      </w:r>
+      <w:r>
+        <w:rPr>
+          <w:sz w:val="24"/>
+          <w:szCs w:val="24"/>
+        </w:rPr>
+        <w:br/>
+        <w:t>isAuthenticated = true. Along with the user payload</w:t>
+      </w:r>
+      <w:r>
+        <w:rPr>
+          <w:sz w:val="24"/>
+          <w:szCs w:val="24"/>
+        </w:rPr>
+        <w:t>, The payload is:</w:t>
+      </w:r>
+      <w:r>
+        <w:rPr>
+          <w:sz w:val="24"/>
+          <w:szCs w:val="24"/>
+        </w:rPr>
+        <w:br/>
+      </w:r>
+      <w:r>
+        <w:rPr>
+          <w:sz w:val="24"/>
+          <w:szCs w:val="24"/>
+        </w:rPr>
+        <w:lastRenderedPageBreak/>
+        <w:drawing>
+          <wp:inline distT="0" distB="0" distL="0" distR="0" wp14:anchorId="4D4F9D5B" wp14:editId="792BDE7C">
+            <wp:extent cx="5943600" cy="5038725"/>
+            <wp:effectExtent l="0" t="0" r="0" b="9525"/>
+            <wp:docPr id="52" name="Picture 52" descr="Text&#10;&#10;Description automatically generated"/>
+            <wp:cNvGraphicFramePr>
+              <a:graphicFrameLocks xmlns:a="http://schemas.openxmlformats.org/drawingml/2006/main" noChangeAspect="1"/>
+            </wp:cNvGraphicFramePr>
+            <a:graphic xmlns:a="http://schemas.openxmlformats.org/drawingml/2006/main">
+              <a:graphicData uri="http://schemas.openxmlformats.org/drawingml/2006/picture">
+                <pic:pic xmlns:pic="http://schemas.openxmlformats.org/drawingml/2006/picture">
+                  <pic:nvPicPr>
+                    <pic:cNvPr id="52" name="Picture 52" descr="Text&#10;&#10;Description automatically generated"/>
+                    <pic:cNvPicPr/>
+                  </pic:nvPicPr>
+                  <pic:blipFill>
+                    <a:blip r:embed="rId57"/>
+                    <a:stretch>
+                      <a:fillRect/>
+                    </a:stretch>
+                  </pic:blipFill>
+                  <pic:spPr>
+                    <a:xfrm>
+                      <a:off x="0" y="0"/>
+                      <a:ext cx="5943600" cy="5038725"/>
+                    </a:xfrm>
+                    <a:prstGeom prst="rect">
+                      <a:avLst/>
+                    </a:prstGeom>
+                  </pic:spPr>
+                </pic:pic>
+              </a:graphicData>
+            </a:graphic>
+          </wp:inline>
+        </w:drawing>
+      </w:r>
+      <w:r>
+        <w:rPr>
+          <w:sz w:val="24"/>
+          <w:szCs w:val="24"/>
+        </w:rPr>
+        <w:br/>
+      </w:r>
+      <w:r>
+        <w:rPr>
+          <w:sz w:val="24"/>
+          <w:szCs w:val="24"/>
+        </w:rPr>
+        <w:br/>
+      </w:r>
+      <w:r>
+        <w:rPr>
+          <w:sz w:val="24"/>
+          <w:szCs w:val="24"/>
+        </w:rPr>
+        <w:br/>
+      </w:r>
+      <w:r>
+        <w:rPr>
+          <w:sz w:val="24"/>
+          <w:szCs w:val="24"/>
+        </w:rPr>
+        <w:br/>
+      </w:r>
+      <w:r>
+        <w:rPr>
+          <w:sz w:val="24"/>
+          <w:szCs w:val="24"/>
+        </w:rPr>
+        <w:br/>
+      </w:r>
+      <w:r>
+        <w:rPr>
+          <w:sz w:val="24"/>
+          <w:szCs w:val="24"/>
+        </w:rPr>
+        <w:br/>
+      </w:r>
+      <w:r>
+        <w:rPr>
+          <w:sz w:val="24"/>
+          <w:szCs w:val="24"/>
+        </w:rPr>
+        <w:br/>
+        <w:t>I am also going to watch redux</w:t>
+      </w:r>
+      <w:r>
+        <w:rPr>
+          <w:sz w:val="24"/>
+          <w:szCs w:val="24"/>
+        </w:rPr>
+        <w:br/>
+      </w:r>
+      <w:r>
+        <w:rPr>
+          <w:sz w:val="24"/>
+          <w:szCs w:val="24"/>
+        </w:rPr>
+        <w:t>Performing the test:</w:t>
+      </w:r>
+      <w:r>
+        <w:rPr>
+          <w:sz w:val="24"/>
+          <w:szCs w:val="24"/>
+        </w:rPr>
+        <w:br/>
+      </w:r>
+      <w:r>
+        <w:rPr>
+          <w:sz w:val="24"/>
+          <w:szCs w:val="24"/>
+        </w:rPr>
+        <w:lastRenderedPageBreak/>
+        <w:drawing>
+          <wp:inline distT="0" distB="0" distL="0" distR="0" wp14:anchorId="79EE1B65" wp14:editId="6E95913D">
+            <wp:extent cx="5943600" cy="3262630"/>
+            <wp:effectExtent l="0" t="0" r="0" b="0"/>
+            <wp:docPr id="54" name="Picture 54" descr="A computer screen capture&#10;&#10;Description automatically generated with medium confidence"/>
+            <wp:cNvGraphicFramePr>
+              <a:graphicFrameLocks xmlns:a="http://schemas.openxmlformats.org/drawingml/2006/main" noChangeAspect="1"/>
+            </wp:cNvGraphicFramePr>
+            <a:graphic xmlns:a="http://schemas.openxmlformats.org/drawingml/2006/main">
+              <a:graphicData uri="http://schemas.openxmlformats.org/drawingml/2006/picture">
+                <pic:pic xmlns:pic="http://schemas.openxmlformats.org/drawingml/2006/picture">
+                  <pic:nvPicPr>
+                    <pic:cNvPr id="54" name="Picture 54" descr="A computer screen capture&#10;&#10;Description automatically generated with medium confidence"/>
+                    <pic:cNvPicPr/>
+                  </pic:nvPicPr>
+                  <pic:blipFill>
+                    <a:blip r:embed="rId58"/>
+                    <a:stretch>
+                      <a:fillRect/>
+                    </a:stretch>
+                  </pic:blipFill>
+                  <pic:spPr>
+                    <a:xfrm>
+                      <a:off x="0" y="0"/>
+                      <a:ext cx="5943600" cy="3262630"/>
+                    </a:xfrm>
+                    <a:prstGeom prst="rect">
+                      <a:avLst/>
+                    </a:prstGeom>
+                  </pic:spPr>
+                </pic:pic>
+              </a:graphicData>
+            </a:graphic>
+          </wp:inline>
+        </w:drawing>
+      </w:r>
+      <w:r>
+        <w:rPr>
+          <w:sz w:val="24"/>
+          <w:szCs w:val="24"/>
+        </w:rPr>
+        <w:br/>
+      </w:r>
+      <w:r>
+        <w:rPr>
+          <w:sz w:val="24"/>
+          <w:szCs w:val="24"/>
+        </w:rPr>
+        <w:br/>
+        <w:t>It wrote the record and created the token</w:t>
+      </w:r>
+      <w:r>
+        <w:rPr>
+          <w:sz w:val="24"/>
+          <w:szCs w:val="24"/>
+        </w:rPr>
+        <w:br/>
+      </w:r>
+      <w:r>
+        <w:rPr>
+          <w:sz w:val="24"/>
+          <w:szCs w:val="24"/>
+        </w:rPr>
+        <w:drawing>
+          <wp:inline distT="0" distB="0" distL="0" distR="0" wp14:anchorId="49D65275" wp14:editId="59347DCC">
+            <wp:extent cx="5943600" cy="2926715"/>
+            <wp:effectExtent l="0" t="0" r="0" b="6985"/>
+            <wp:docPr id="55" name="Picture 55" descr="A screenshot of a computer&#10;&#10;Description automatically generated"/>
+            <wp:cNvGraphicFramePr>
+              <a:graphicFrameLocks xmlns:a="http://schemas.openxmlformats.org/drawingml/2006/main" noChangeAspect="1"/>
+            </wp:cNvGraphicFramePr>
+            <a:graphic xmlns:a="http://schemas.openxmlformats.org/drawingml/2006/main">
+              <a:graphicData uri="http://schemas.openxmlformats.org/drawingml/2006/picture">
+                <pic:pic xmlns:pic="http://schemas.openxmlformats.org/drawingml/2006/picture">
+                  <pic:nvPicPr>
+                    <pic:cNvPr id="55" name="Picture 55" descr="A screenshot of a computer&#10;&#10;Description automatically generated"/>
+                    <pic:cNvPicPr/>
+                  </pic:nvPicPr>
+                  <pic:blipFill>
+                    <a:blip r:embed="rId59"/>
+                    <a:stretch>
+                      <a:fillRect/>
+                    </a:stretch>
+                  </pic:blipFill>
+                  <pic:spPr>
+                    <a:xfrm>
+                      <a:off x="0" y="0"/>
+                      <a:ext cx="5943600" cy="2926715"/>
+                    </a:xfrm>
+                    <a:prstGeom prst="rect">
+                      <a:avLst/>
+                    </a:prstGeom>
+                  </pic:spPr>
+                </pic:pic>
+              </a:graphicData>
+            </a:graphic>
+          </wp:inline>
+        </w:drawing>
+      </w:r>
+      <w:r>
+        <w:rPr>
+          <w:sz w:val="24"/>
+          <w:szCs w:val="24"/>
+        </w:rPr>
+        <w:br/>
+      </w:r>
+      <w:r>
+        <w:rPr>
+          <w:sz w:val="24"/>
+          <w:szCs w:val="24"/>
+        </w:rPr>
+        <w:br/>
+        <w:t>But the javascript localstorage.setitem is not working:</w:t>
+      </w:r>
+    </w:p>
+    <w:p>
+      <w:pPr>
+        <w:spacing w:after="0"/>
+        <w:rPr>
+          <w:sz w:val="24"/>
+          <w:szCs w:val="24"/>
+        </w:rPr>
+      </w:pPr>
+      <w:r>
+        <w:rPr>
+          <w:sz w:val="24"/>
+          <w:szCs w:val="24"/>
+        </w:rPr>
+        <w:lastRenderedPageBreak/>
+        <w:drawing>
+          <wp:inline distT="0" distB="0" distL="0" distR="0" wp14:anchorId="5224799C" wp14:editId="0F06EC13">
+            <wp:extent cx="5943600" cy="2248535"/>
+            <wp:effectExtent l="0" t="0" r="0" b="0"/>
+            <wp:docPr id="56" name="Picture 56" descr="A screenshot of a computer&#10;&#10;Description automatically generated with medium confidence"/>
+            <wp:cNvGraphicFramePr>
+              <a:graphicFrameLocks xmlns:a="http://schemas.openxmlformats.org/drawingml/2006/main" noChangeAspect="1"/>
+            </wp:cNvGraphicFramePr>
+            <a:graphic xmlns:a="http://schemas.openxmlformats.org/drawingml/2006/main">
+              <a:graphicData uri="http://schemas.openxmlformats.org/drawingml/2006/picture">
+                <pic:pic xmlns:pic="http://schemas.openxmlformats.org/drawingml/2006/picture">
+                  <pic:nvPicPr>
+                    <pic:cNvPr id="56" name="Picture 56" descr="A screenshot of a computer&#10;&#10;Description automatically generated with medium confidence"/>
+                    <pic:cNvPicPr/>
+                  </pic:nvPicPr>
+                  <pic:blipFill>
+                    <a:blip r:embed="rId60"/>
+                    <a:stretch>
+                      <a:fillRect/>
+                    </a:stretch>
+                  </pic:blipFill>
+                  <pic:spPr>
+                    <a:xfrm>
+                      <a:off x="0" y="0"/>
+                      <a:ext cx="5943600" cy="2248535"/>
+                    </a:xfrm>
+                    <a:prstGeom prst="rect">
+                      <a:avLst/>
+                    </a:prstGeom>
+                  </pic:spPr>
+                </pic:pic>
+              </a:graphicData>
+            </a:graphic>
+          </wp:inline>
+        </w:drawing>
+      </w:r>
+      <w:r>
+        <w:rPr>
+          <w:sz w:val="24"/>
+          <w:szCs w:val="24"/>
+        </w:rPr>
+        <w:br/>
+      </w:r>
+      <w:r>
+        <w:rPr>
+          <w:sz w:val="24"/>
+          <w:szCs w:val="24"/>
+        </w:rPr>
+        <w:br/>
+      </w:r>
+      <w:r>
+        <w:rPr>
+          <w:sz w:val="24"/>
+          <w:szCs w:val="24"/>
+        </w:rPr>
+        <w:drawing>
+          <wp:inline distT="0" distB="0" distL="0" distR="0" wp14:anchorId="2A9EF5AA" wp14:editId="2F4356EC">
+            <wp:extent cx="5715798" cy="2410161"/>
+            <wp:effectExtent l="0" t="0" r="0" b="9525"/>
+            <wp:docPr id="57" name="Picture 57" descr="A screenshot of a computer&#10;&#10;Description automatically generated"/>
+            <wp:cNvGraphicFramePr>
+              <a:graphicFrameLocks xmlns:a="http://schemas.openxmlformats.org/drawingml/2006/main" noChangeAspect="1"/>
+            </wp:cNvGraphicFramePr>
+            <a:graphic xmlns:a="http://schemas.openxmlformats.org/drawingml/2006/main">
+              <a:graphicData uri="http://schemas.openxmlformats.org/drawingml/2006/picture">
+                <pic:pic xmlns:pic="http://schemas.openxmlformats.org/drawingml/2006/picture">
+                  <pic:nvPicPr>
+                    <pic:cNvPr id="57" name="Picture 57" descr="A screenshot of a computer&#10;&#10;Description automatically generated"/>
+                    <pic:cNvPicPr/>
+                  </pic:nvPicPr>
+                  <pic:blipFill>
+                    <a:blip r:embed="rId61"/>
+                    <a:stretch>
+                      <a:fillRect/>
+                    </a:stretch>
+                  </pic:blipFill>
+                  <pic:spPr>
+                    <a:xfrm>
+                      <a:off x="0" y="0"/>
+                      <a:ext cx="5715798" cy="2410161"/>
+                    </a:xfrm>
+                    <a:prstGeom prst="rect">
+                      <a:avLst/>
+                    </a:prstGeom>
+                  </pic:spPr>
+                </pic:pic>
+              </a:graphicData>
+            </a:graphic>
+          </wp:inline>
+        </w:drawing>
+      </w:r>
+      <w:r>
+        <w:rPr>
+          <w:sz w:val="24"/>
+          <w:szCs w:val="24"/>
+        </w:rPr>
+        <w:br/>
+      </w:r>
+      <w:r>
+        <w:rPr>
+          <w:sz w:val="24"/>
+          <w:szCs w:val="24"/>
+        </w:rPr>
+        <w:br/>
+        <w:t>I found the issue:</w:t>
+      </w:r>
+      <w:r>
+        <w:rPr>
+          <w:sz w:val="24"/>
+          <w:szCs w:val="24"/>
+        </w:rPr>
+        <w:br/>
+      </w:r>
+      <w:hyperlink r:id="rId62" w:history="1">
+        <w:r>
+          <w:rPr>
+            <w:rStyle w:val="Hyperlink"/>
+            <w:sz w:val="24"/>
+            <w:szCs w:val="24"/>
+          </w:rPr>
+          <w:t>https://stackoverflow.com/questions/23805377/localstorage-getitem-logsobject-object</w:t>
+        </w:r>
+      </w:hyperlink>
+    </w:p>
+    <w:p>
+      <w:pPr>
+        <w:spacing w:after="0"/>
+        <w:rPr>
+          <w:sz w:val="24"/>
+          <w:szCs w:val="24"/>
+        </w:rPr>
+      </w:pPr>
+      <w:r>
+        <w:rPr>
+          <w:sz w:val="24"/>
+          <w:szCs w:val="24"/>
+        </w:rPr>
+        <w:lastRenderedPageBreak/>
+        <w:drawing>
+          <wp:inline distT="0" distB="0" distL="0" distR="0" wp14:anchorId="297ADFF6" wp14:editId="0DF71A0C">
+            <wp:extent cx="5943600" cy="3142615"/>
+            <wp:effectExtent l="0" t="0" r="0" b="635"/>
+            <wp:docPr id="58" name="Picture 58" descr="Graphical user interface, text&#10;&#10;Description automatically generated"/>
+            <wp:cNvGraphicFramePr>
+              <a:graphicFrameLocks xmlns:a="http://schemas.openxmlformats.org/drawingml/2006/main" noChangeAspect="1"/>
+            </wp:cNvGraphicFramePr>
+            <a:graphic xmlns:a="http://schemas.openxmlformats.org/drawingml/2006/main">
+              <a:graphicData uri="http://schemas.openxmlformats.org/drawingml/2006/picture">
+                <pic:pic xmlns:pic="http://schemas.openxmlformats.org/drawingml/2006/picture">
+                  <pic:nvPicPr>
+                    <pic:cNvPr id="58" name="Picture 58" descr="Graphical user interface, text&#10;&#10;Description automatically generated"/>
+                    <pic:cNvPicPr/>
+                  </pic:nvPicPr>
+                  <pic:blipFill>
+                    <a:blip r:embed="rId63"/>
+                    <a:stretch>
+                      <a:fillRect/>
+                    </a:stretch>
+                  </pic:blipFill>
+                  <pic:spPr>
+                    <a:xfrm>
+                      <a:off x="0" y="0"/>
+                      <a:ext cx="5943600" cy="3142615"/>
+                    </a:xfrm>
+                    <a:prstGeom prst="rect">
+                      <a:avLst/>
+                    </a:prstGeom>
+                  </pic:spPr>
+                </pic:pic>
+              </a:graphicData>
+            </a:graphic>
+          </wp:inline>
+        </w:drawing>
+      </w:r>
+      <w:r>
+        <w:rPr>
+          <w:sz w:val="24"/>
+          <w:szCs w:val="24"/>
+        </w:rPr>
+        <w:br/>
+      </w:r>
+    </w:p>
+    <w:p>
+      <w:pPr>
+        <w:spacing w:after="0"/>
+        <w:rPr>
+          <w:sz w:val="24"/>
+          <w:szCs w:val="24"/>
+        </w:rPr>
+      </w:pPr>
+      <w:r>
+        <w:rPr>
+          <w:b/>
+          <w:bCs/>
+          <w:sz w:val="24"/>
+          <w:szCs w:val="24"/>
+        </w:rPr>
+        <w:t>(</w:t>
+      </w:r>
+      <w:r>
+        <w:rPr>
+          <w:b/>
+          <w:bCs/>
+          <w:sz w:val="24"/>
+          <w:szCs w:val="24"/>
+        </w:rPr>
+        <w:t>Tip</w:t>
+      </w:r>
+      <w:r>
+        <w:rPr>
+          <w:sz w:val="24"/>
+          <w:szCs w:val="24"/>
+        </w:rPr>
+        <w:t>: Working with the Javascript Local Storage object (its changed a lot)</w:t>
+      </w:r>
+      <w:r>
+        <w:rPr>
+          <w:sz w:val="24"/>
+          <w:szCs w:val="24"/>
+        </w:rPr>
+        <w:t>)</w:t>
+      </w:r>
+      <w:r>
+        <w:rPr>
+          <w:sz w:val="24"/>
+          <w:szCs w:val="24"/>
+        </w:rPr>
+        <w:br/>
+      </w:r>
+      <w:r>
+        <w:rPr>
+          <w:sz w:val="24"/>
+          <w:szCs w:val="24"/>
+        </w:rPr>
+        <w:br/>
+      </w:r>
+      <w:r>
+        <w:rPr>
+          <w:sz w:val="24"/>
+          <w:szCs w:val="24"/>
+        </w:rPr>
+        <w:t>I had to change the code in:</w:t>
+      </w:r>
+      <w:r>
+        <w:rPr>
+          <w:sz w:val="24"/>
+          <w:szCs w:val="24"/>
+        </w:rPr>
+        <w:br/>
+        <w:t>LoadUser()  - this is where it was setting the header, but I had to grab the value of the token using  JSON.PARSE and the key – the old way does not work, but this way does</w:t>
+      </w:r>
+      <w:r>
+        <w:rPr>
+          <w:sz w:val="24"/>
+          <w:szCs w:val="24"/>
+        </w:rPr>
+        <w:lastRenderedPageBreak/>
+        <w:drawing>
+          <wp:inline distT="0" distB="0" distL="0" distR="0" wp14:anchorId="609CFDFD" wp14:editId="385BBCE8">
+            <wp:extent cx="5943600" cy="5312410"/>
+            <wp:effectExtent l="0" t="0" r="0" b="2540"/>
+            <wp:docPr id="59" name="Picture 59" descr="Text&#10;&#10;Description automatically generated"/>
+            <wp:cNvGraphicFramePr>
+              <a:graphicFrameLocks xmlns:a="http://schemas.openxmlformats.org/drawingml/2006/main" noChangeAspect="1"/>
+            </wp:cNvGraphicFramePr>
+            <a:graphic xmlns:a="http://schemas.openxmlformats.org/drawingml/2006/main">
+              <a:graphicData uri="http://schemas.openxmlformats.org/drawingml/2006/picture">
+                <pic:pic xmlns:pic="http://schemas.openxmlformats.org/drawingml/2006/picture">
+                  <pic:nvPicPr>
+                    <pic:cNvPr id="59" name="Picture 59" descr="Text&#10;&#10;Description automatically generated"/>
+                    <pic:cNvPicPr/>
+                  </pic:nvPicPr>
+                  <pic:blipFill>
+                    <a:blip r:embed="rId64"/>
+                    <a:stretch>
+                      <a:fillRect/>
+                    </a:stretch>
+                  </pic:blipFill>
+                  <pic:spPr>
+                    <a:xfrm>
+                      <a:off x="0" y="0"/>
+                      <a:ext cx="5943600" cy="5312410"/>
+                    </a:xfrm>
+                    <a:prstGeom prst="rect">
+                      <a:avLst/>
+                    </a:prstGeom>
+                  </pic:spPr>
+                </pic:pic>
+              </a:graphicData>
+            </a:graphic>
+          </wp:inline>
+        </w:drawing>
+      </w:r>
+      <w:r>
+        <w:rPr>
+          <w:sz w:val="24"/>
+          <w:szCs w:val="24"/>
+        </w:rPr>
+        <w:br/>
+      </w:r>
+      <w:r>
+        <w:rPr>
+          <w:sz w:val="24"/>
+          <w:szCs w:val="24"/>
+        </w:rPr>
+        <w:br/>
+        <w:t>And as you see the entire process above works:</w:t>
+      </w:r>
+      <w:r>
+        <w:rPr>
+          <w:sz w:val="24"/>
+          <w:szCs w:val="24"/>
+        </w:rPr>
+        <w:br/>
+      </w:r>
+      <w:r>
+        <w:rPr>
+          <w:sz w:val="24"/>
+          <w:szCs w:val="24"/>
+        </w:rPr>
+        <w:lastRenderedPageBreak/>
+        <w:drawing>
+          <wp:inline distT="0" distB="0" distL="0" distR="0" wp14:anchorId="278DD196" wp14:editId="308EF72A">
+            <wp:extent cx="5943600" cy="3248660"/>
+            <wp:effectExtent l="0" t="0" r="0" b="8890"/>
+            <wp:docPr id="61" name="Picture 61"/>
+            <wp:cNvGraphicFramePr>
+              <a:graphicFrameLocks xmlns:a="http://schemas.openxmlformats.org/drawingml/2006/main" noChangeAspect="1"/>
+            </wp:cNvGraphicFramePr>
+            <a:graphic xmlns:a="http://schemas.openxmlformats.org/drawingml/2006/main">
+              <a:graphicData uri="http://schemas.openxmlformats.org/drawingml/2006/picture">
+                <pic:pic xmlns:pic="http://schemas.openxmlformats.org/drawingml/2006/picture">
+                  <pic:nvPicPr>
+                    <pic:cNvPr id="1" name=""/>
+                    <pic:cNvPicPr/>
+                  </pic:nvPicPr>
+                  <pic:blipFill>
+                    <a:blip r:embed="rId65"/>
+                    <a:stretch>
+                      <a:fillRect/>
+                    </a:stretch>
+                  </pic:blipFill>
+                  <pic:spPr>
+                    <a:xfrm>
+                      <a:off x="0" y="0"/>
+                      <a:ext cx="5943600" cy="3248660"/>
+                    </a:xfrm>
+                    <a:prstGeom prst="rect">
+                      <a:avLst/>
+                    </a:prstGeom>
+                  </pic:spPr>
+                </pic:pic>
+              </a:graphicData>
+            </a:graphic>
+          </wp:inline>
+        </w:drawing>
+      </w:r>
+      <w:r>
+        <w:rPr>
+          <w:sz w:val="24"/>
+          <w:szCs w:val="24"/>
+        </w:rPr>
+        <w:br/>
+      </w:r>
+      <w:r>
+        <w:rPr>
+          <w:sz w:val="24"/>
+          <w:szCs w:val="24"/>
+        </w:rPr>
+        <w:br/>
+      </w:r>
+      <w:r>
+        <w:rPr>
+          <w:sz w:val="24"/>
+          <w:szCs w:val="24"/>
+        </w:rPr>
+        <w:drawing>
+          <wp:inline distT="0" distB="0" distL="0" distR="0" wp14:anchorId="5DBAC094" wp14:editId="27D76CB5">
+            <wp:extent cx="5943600" cy="2377440"/>
+            <wp:effectExtent l="0" t="0" r="0" b="3810"/>
+            <wp:docPr id="62" name="Picture 62" descr="Text&#10;&#10;Description automatically generated"/>
+            <wp:cNvGraphicFramePr>
+              <a:graphicFrameLocks xmlns:a="http://schemas.openxmlformats.org/drawingml/2006/main" noChangeAspect="1"/>
+            </wp:cNvGraphicFramePr>
+            <a:graphic xmlns:a="http://schemas.openxmlformats.org/drawingml/2006/main">
+              <a:graphicData uri="http://schemas.openxmlformats.org/drawingml/2006/picture">
+                <pic:pic xmlns:pic="http://schemas.openxmlformats.org/drawingml/2006/picture">
+                  <pic:nvPicPr>
+                    <pic:cNvPr id="62" name="Picture 62" descr="Text&#10;&#10;Description automatically generated"/>
+                    <pic:cNvPicPr/>
+                  </pic:nvPicPr>
+                  <pic:blipFill>
+                    <a:blip r:embed="rId66"/>
+                    <a:stretch>
+                      <a:fillRect/>
+                    </a:stretch>
+                  </pic:blipFill>
+                  <pic:spPr>
+                    <a:xfrm>
+                      <a:off x="0" y="0"/>
+                      <a:ext cx="5943600" cy="2377440"/>
+                    </a:xfrm>
+                    <a:prstGeom prst="rect">
+                      <a:avLst/>
+                    </a:prstGeom>
+                  </pic:spPr>
+                </pic:pic>
+              </a:graphicData>
+            </a:graphic>
+          </wp:inline>
+        </w:drawing>
+      </w:r>
+      <w:r>
+        <w:rPr>
+          <w:sz w:val="24"/>
+          <w:szCs w:val="24"/>
+        </w:rPr>
+        <w:br/>
+      </w:r>
+      <w:r>
+        <w:rPr>
+          <w:sz w:val="24"/>
+          <w:szCs w:val="24"/>
+        </w:rPr>
+        <w:br/>
+        <w:t>You see what it writes</w:t>
+      </w:r>
+      <w:r>
+        <w:rPr>
+          <w:sz w:val="24"/>
+          <w:szCs w:val="24"/>
+        </w:rPr>
+        <w:br/>
+      </w:r>
+      <w:r>
+        <w:rPr>
+          <w:sz w:val="24"/>
+          <w:szCs w:val="24"/>
+        </w:rPr>
+        <w:lastRenderedPageBreak/>
+        <w:drawing>
+          <wp:inline distT="0" distB="0" distL="0" distR="0" wp14:anchorId="6D305EBE" wp14:editId="73AF8359">
+            <wp:extent cx="4296375" cy="2248214"/>
+            <wp:effectExtent l="0" t="0" r="9525" b="0"/>
+            <wp:docPr id="63" name="Picture 63" descr="Text&#10;&#10;Description automatically generated"/>
+            <wp:cNvGraphicFramePr>
+              <a:graphicFrameLocks xmlns:a="http://schemas.openxmlformats.org/drawingml/2006/main" noChangeAspect="1"/>
+            </wp:cNvGraphicFramePr>
+            <a:graphic xmlns:a="http://schemas.openxmlformats.org/drawingml/2006/main">
+              <a:graphicData uri="http://schemas.openxmlformats.org/drawingml/2006/picture">
+                <pic:pic xmlns:pic="http://schemas.openxmlformats.org/drawingml/2006/picture">
+                  <pic:nvPicPr>
+                    <pic:cNvPr id="63" name="Picture 63" descr="Text&#10;&#10;Description automatically generated"/>
+                    <pic:cNvPicPr/>
+                  </pic:nvPicPr>
+                  <pic:blipFill>
+                    <a:blip r:embed="rId67"/>
+                    <a:stretch>
+                      <a:fillRect/>
+                    </a:stretch>
+                  </pic:blipFill>
+                  <pic:spPr>
+                    <a:xfrm>
+                      <a:off x="0" y="0"/>
+                      <a:ext cx="4296375" cy="2248214"/>
+                    </a:xfrm>
+                    <a:prstGeom prst="rect">
+                      <a:avLst/>
+                    </a:prstGeom>
+                  </pic:spPr>
+                </pic:pic>
+              </a:graphicData>
+            </a:graphic>
+          </wp:inline>
+        </w:drawing>
+      </w:r>
+      <w:r>
+        <w:rPr>
+          <w:sz w:val="24"/>
+          <w:szCs w:val="24"/>
+        </w:rPr>
+        <w:br/>
+      </w:r>
+      <w:r>
+        <w:rPr>
+          <w:sz w:val="24"/>
+          <w:szCs w:val="24"/>
+        </w:rPr>
+        <w:br/>
+      </w:r>
+      <w:r>
+        <w:rPr>
+          <w:sz w:val="24"/>
+          <w:szCs w:val="24"/>
+        </w:rPr>
+        <w:drawing>
+          <wp:inline distT="0" distB="0" distL="0" distR="0" wp14:anchorId="539F0C29" wp14:editId="16518DE7">
+            <wp:extent cx="5943600" cy="3060065"/>
+            <wp:effectExtent l="0" t="0" r="0" b="6985"/>
+            <wp:docPr id="64" name="Picture 64" descr="Graphical user interface, application&#10;&#10;Description automatically generated"/>
+            <wp:cNvGraphicFramePr>
+              <a:graphicFrameLocks xmlns:a="http://schemas.openxmlformats.org/drawingml/2006/main" noChangeAspect="1"/>
+            </wp:cNvGraphicFramePr>
+            <a:graphic xmlns:a="http://schemas.openxmlformats.org/drawingml/2006/main">
+              <a:graphicData uri="http://schemas.openxmlformats.org/drawingml/2006/picture">
+                <pic:pic xmlns:pic="http://schemas.openxmlformats.org/drawingml/2006/picture">
+                  <pic:nvPicPr>
+                    <pic:cNvPr id="64" name="Picture 64" descr="Graphical user interface, application&#10;&#10;Description automatically generated"/>
+                    <pic:cNvPicPr/>
+                  </pic:nvPicPr>
+                  <pic:blipFill>
+                    <a:blip r:embed="rId68"/>
+                    <a:stretch>
+                      <a:fillRect/>
+                    </a:stretch>
+                  </pic:blipFill>
+                  <pic:spPr>
+                    <a:xfrm>
+                      <a:off x="0" y="0"/>
+                      <a:ext cx="5943600" cy="3060065"/>
+                    </a:xfrm>
+                    <a:prstGeom prst="rect">
+                      <a:avLst/>
+                    </a:prstGeom>
+                  </pic:spPr>
+                </pic:pic>
+              </a:graphicData>
+            </a:graphic>
+          </wp:inline>
+        </w:drawing>
+      </w:r>
+      <w:r>
+        <w:rPr>
+          <w:sz w:val="24"/>
+          <w:szCs w:val="24"/>
+        </w:rPr>
+        <w:br/>
+      </w:r>
+      <w:r>
+        <w:rPr>
+          <w:sz w:val="24"/>
+          <w:szCs w:val="24"/>
+        </w:rPr>
+        <w:br/>
+      </w:r>
+    </w:p>
+    <w:p>
+      <w:pPr>
+        <w:rPr>
+          <w:sz w:val="24"/>
+          <w:szCs w:val="24"/>
+        </w:rPr>
+      </w:pPr>
+      <w:r>
+        <w:rPr>
+          <w:sz w:val="24"/>
+          <w:szCs w:val="24"/>
+        </w:rPr>
+        <w:br w:type="page"/>
+      </w:r>
+    </w:p>
+    <w:p>
+      <w:pPr>
+        <w:spacing w:after="0"/>
+      </w:pPr>
+      <w:r>
+        <w:rPr>
+          <w:sz w:val="24"/>
+          <w:szCs w:val="24"/>
+        </w:rPr>
+        <w:lastRenderedPageBreak/>
+        <w:br/>
+      </w:r>
+      <w:r>
+        <w:rPr>
+          <w:sz w:val="24"/>
+          <w:szCs w:val="24"/>
+        </w:rPr>
+        <w:br/>
+      </w:r>
+      <w:r>
+        <w:rPr>
+          <w:sz w:val="24"/>
+          <w:szCs w:val="24"/>
+        </w:rPr>
+        <w:br/>
+      </w:r>
+      <w:r>
+        <w:rPr>
+          <w:sz w:val="24"/>
+          <w:szCs w:val="24"/>
+        </w:rPr>
+        <w:br/>
+      </w:r>
+      <w:r>
+        <w:rPr>
+          <w:sz w:val="24"/>
+          <w:szCs w:val="24"/>
+        </w:rPr>
         <w:br/>
       </w:r>
       <w:r>
@@ -3934,7 +5318,6 @@
         <w:rPr>
           <w:noProof/>
         </w:rPr>
-        <w:lastRenderedPageBreak/>
         <w:drawing>
           <wp:inline distT="0" distB="0" distL="0" distR="0" wp14:anchorId="7862F561" wp14:editId="076C8533">
             <wp:extent cx="5943600" cy="3862070"/>
@@ -4011,7 +5394,7 @@
                     <pic:cNvPicPr/>
                   </pic:nvPicPr>
                   <pic:blipFill>
-                    <a:blip r:embed="rId43"/>
+                    <a:blip r:embed="rId69"/>
                     <a:stretch>
                       <a:fillRect/>
                     </a:stretch>
@@ -4042,6 +5425,7 @@
         <w:rPr>
           <w:noProof/>
         </w:rPr>
+        <w:lastRenderedPageBreak/>
         <w:drawing>
           <wp:inline distT="0" distB="0" distL="0" distR="0" wp14:anchorId="35FFB381" wp14:editId="2D963854">
             <wp:extent cx="5943600" cy="2214880"/>
@@ -4058,7 +5442,7 @@
                     <pic:cNvPicPr/>
                   </pic:nvPicPr>
                   <pic:blipFill>
-                    <a:blip r:embed="rId44"/>
+                    <a:blip r:embed="rId70"/>
                     <a:stretch>
                       <a:fillRect/>
                     </a:stretch>
@@ -4088,7 +5472,6 @@
         <w:rPr>
           <w:noProof/>
         </w:rPr>
-        <w:lastRenderedPageBreak/>
         <w:drawing>
           <wp:inline distT="0" distB="0" distL="0" distR="0" wp14:anchorId="76FBA788" wp14:editId="2F571560">
             <wp:extent cx="5943600" cy="3787140"/>
@@ -4105,7 +5488,7 @@
                     <pic:cNvPicPr/>
                   </pic:nvPicPr>
                   <pic:blipFill>
-                    <a:blip r:embed="rId45"/>
+                    <a:blip r:embed="rId71"/>
                     <a:stretch>
                       <a:fillRect/>
                     </a:stretch>
@@ -4149,6 +5532,7 @@
         <w:rPr>
           <w:noProof/>
         </w:rPr>
+        <w:lastRenderedPageBreak/>
         <w:drawing>
           <wp:inline distT="0" distB="0" distL="0" distR="0" wp14:anchorId="3ADBDF37" wp14:editId="200F0491">
             <wp:extent cx="5943600" cy="3488690"/>
@@ -4165,7 +5549,7 @@
                     <pic:cNvPicPr/>
                   </pic:nvPicPr>
                   <pic:blipFill>
-                    <a:blip r:embed="rId46"/>
+                    <a:blip r:embed="rId72"/>
                     <a:stretch>
                       <a:fillRect/>
                     </a:stretch>
@@ -4195,7 +5579,6 @@
         <w:rPr>
           <w:noProof/>
         </w:rPr>
-        <w:lastRenderedPageBreak/>
         <w:drawing>
           <wp:inline distT="0" distB="0" distL="0" distR="0" wp14:anchorId="7B2F025E" wp14:editId="557ACC3B">
             <wp:extent cx="5943600" cy="3215640"/>
@@ -4212,7 +5595,7 @@
                     <pic:cNvPicPr/>
                   </pic:nvPicPr>
                   <pic:blipFill>
-                    <a:blip r:embed="rId47"/>
+                    <a:blip r:embed="rId73"/>
                     <a:stretch>
                       <a:fillRect/>
                     </a:stretch>

</xml_diff>